<commit_message>
some reorg, sent out for swfsc internal review
</commit_message>
<xml_diff>
--- a/manuscript/Woodman et al - CS-PHOC.docx
+++ b/manuscript/Woodman et al - CS-PHOC.docx
@@ -877,7 +877,21 @@
         <w:t xml:space="preserve"> et al. 2020)</w:t>
       </w:r>
       <w:r>
-        <w:t xml:space="preserve"> and have begun to be observed (Krause et al. 2022, Krause et al. 2023)</w:t>
+        <w:t xml:space="preserve"> and have begun to be observed (Krause et al. 2022, </w:t>
+      </w:r>
+      <w:commentRangeStart w:id="0"/>
+      <w:r>
+        <w:t>Krause et al. 2023</w:t>
+      </w:r>
+      <w:commentRangeEnd w:id="0"/>
+      <w:r>
+        <w:rPr>
+          <w:rStyle w:val="CommentReference"/>
+        </w:rPr>
+        <w:commentReference w:id="0"/>
+      </w:r>
+      <w:r>
+        <w:t>)</w:t>
       </w:r>
       <w:r>
         <w:t xml:space="preserve">. However, there are a suite of unique challenges that have made AP phocids difficult to detect and survey (Southwell et al. 2008, </w:t>
@@ -1850,16 +1864,16 @@
       <w:r>
         <w:t xml:space="preserve"> dataset presented in this paper </w:t>
       </w:r>
-      <w:commentRangeStart w:id="0"/>
+      <w:commentRangeStart w:id="1"/>
       <w:r>
         <w:t xml:space="preserve">have been </w:t>
       </w:r>
-      <w:commentRangeEnd w:id="0"/>
+      <w:commentRangeEnd w:id="1"/>
       <w:r>
         <w:rPr>
           <w:rStyle w:val="CommentReference"/>
         </w:rPr>
-        <w:commentReference w:id="0"/>
+        <w:commentReference w:id="1"/>
       </w:r>
       <w:r>
         <w:t>published to SCAR Antarctic Biodiversity Portal</w:t>
@@ -2651,12 +2665,7 @@
         <w:t xml:space="preserve">e.g., </w:t>
       </w:r>
       <w:r>
-        <w:t xml:space="preserve">Southwell et al. </w:t>
-      </w:r>
-      <w:bookmarkStart w:id="1" w:name="_GoBack"/>
-      <w:bookmarkEnd w:id="1"/>
-      <w:r>
-        <w:t>2012</w:t>
+        <w:t>Southwell et al. 2012</w:t>
       </w:r>
       <w:r>
         <w:t>); h</w:t>
@@ -2731,10 +2740,7 @@
         <w:t>impractical</w:t>
       </w:r>
       <w:r>
-        <w:t xml:space="preserve"> </w:t>
-      </w:r>
-      <w:r>
-        <w:t>for these data</w:t>
+        <w:t xml:space="preserve"> for these data</w:t>
       </w:r>
       <w:r>
         <w:t>,</w:t>
@@ -2755,10 +2761,7 @@
         <w:t>in the middle of the day</w:t>
       </w:r>
       <w:r>
-        <w:t xml:space="preserve"> t</w:t>
-      </w:r>
-      <w:r>
-        <w:t>o maximize sighting probabilities for all species</w:t>
+        <w:t xml:space="preserve"> to maximize sighting probabilities for all species</w:t>
       </w:r>
       <w:r>
         <w:t xml:space="preserve"> </w:t>
@@ -3056,7 +3059,12 @@
         <w:t xml:space="preserve">, monitoring penguins or seals, </w:t>
       </w:r>
       <w:r>
-        <w:t>hitting tally-whackers with numb fingers, far from family and friends and anything resembling human civilization”</w:t>
+        <w:t>hitting tally-whackers with numb fingers, far from family and friends and anything rese</w:t>
+      </w:r>
+      <w:bookmarkStart w:id="2" w:name="_GoBack"/>
+      <w:bookmarkEnd w:id="2"/>
+      <w:r>
+        <w:t>mbling human civilization”</w:t>
       </w:r>
       <w:r>
         <w:t xml:space="preserve"> (de </w:t>
@@ -5037,7 +5045,28 @@
 
 <file path=word/comments.xml><?xml version="1.0" encoding="utf-8"?>
 <w:comments xmlns:wpc="http://schemas.microsoft.com/office/word/2010/wordprocessingCanvas" xmlns:cx="http://schemas.microsoft.com/office/drawing/2014/chartex" xmlns:cx1="http://schemas.microsoft.com/office/drawing/2015/9/8/chartex" xmlns:cx2="http://schemas.microsoft.com/office/drawing/2015/10/21/chartex" xmlns:cx3="http://schemas.microsoft.com/office/drawing/2016/5/9/chartex" xmlns:cx4="http://schemas.microsoft.com/office/drawing/2016/5/10/chartex" xmlns:cx5="http://schemas.microsoft.com/office/drawing/2016/5/11/chartex" xmlns:cx6="http://schemas.microsoft.com/office/drawing/2016/5/12/chartex" xmlns:cx7="http://schemas.microsoft.com/office/drawing/2016/5/13/chartex" xmlns:cx8="http://schemas.microsoft.com/office/drawing/2016/5/14/chartex" xmlns:mc="http://schemas.openxmlformats.org/markup-compatibility/2006" xmlns:aink="http://schemas.microsoft.com/office/drawing/2016/ink" xmlns:am3d="http://schemas.microsoft.com/office/drawing/2017/model3d" xmlns:o="urn:schemas-microsoft-com:office:office" xmlns:r="http://schemas.openxmlformats.org/officeDocument/2006/relationships" xmlns:m="http://schemas.openxmlformats.org/officeDocument/2006/math" xmlns:v="urn:schemas-microsoft-com:vml" xmlns:wp14="http://schemas.microsoft.com/office/word/2010/wordprocessingDrawing" xmlns:wp="http://schemas.openxmlformats.org/drawingml/2006/wordprocessingDrawing" xmlns:w10="urn:schemas-microsoft-com:office:word" xmlns:w="http://schemas.openxmlformats.org/wordprocessingml/2006/main" xmlns:w14="http://schemas.microsoft.com/office/word/2010/wordml" xmlns:w15="http://schemas.microsoft.com/office/word/2012/wordml" xmlns:w16cid="http://schemas.microsoft.com/office/word/2016/wordml/cid" xmlns:w16se="http://schemas.microsoft.com/office/word/2015/wordml/symex" xmlns:wpg="http://schemas.microsoft.com/office/word/2010/wordprocessingGroup" xmlns:wpi="http://schemas.microsoft.com/office/word/2010/wordprocessingInk" xmlns:wne="http://schemas.microsoft.com/office/word/2006/wordml" xmlns:wps="http://schemas.microsoft.com/office/word/2010/wordprocessingShape" mc:Ignorable="w14 w15 w16se w16cid wp14">
-  <w:comment w:id="0" w:author="Sam Woodman" w:date="2023-07-28T15:45:00Z" w:initials="SW">
+  <w:comment w:id="0" w:author="Sam Woodman" w:date="2023-08-01T09:30:00Z" w:initials="SW">
+    <w:p>
+      <w:pPr>
+        <w:pStyle w:val="CommentText"/>
+      </w:pPr>
+      <w:r>
+        <w:rPr>
+          <w:rStyle w:val="CommentReference"/>
+        </w:rPr>
+        <w:annotationRef/>
+      </w:r>
+      <w:proofErr w:type="spellStart"/>
+      <w:r>
+        <w:t>Todo</w:t>
+      </w:r>
+      <w:proofErr w:type="spellEnd"/>
+      <w:r>
+        <w:t>: decide with Doug if we want to cite in press manuscript here</w:t>
+      </w:r>
+    </w:p>
+  </w:comment>
+  <w:comment w:id="1" w:author="Sam Woodman" w:date="2023-07-28T15:45:00Z" w:initials="SW">
     <w:p>
       <w:pPr>
         <w:pStyle w:val="CommentText"/>
@@ -5058,12 +5087,14 @@
 
 <file path=word/commentsExtended.xml><?xml version="1.0" encoding="utf-8"?>
 <w15:commentsEx xmlns:wpc="http://schemas.microsoft.com/office/word/2010/wordprocessingCanvas" xmlns:cx="http://schemas.microsoft.com/office/drawing/2014/chartex" xmlns:cx1="http://schemas.microsoft.com/office/drawing/2015/9/8/chartex" xmlns:cx2="http://schemas.microsoft.com/office/drawing/2015/10/21/chartex" xmlns:cx3="http://schemas.microsoft.com/office/drawing/2016/5/9/chartex" xmlns:cx4="http://schemas.microsoft.com/office/drawing/2016/5/10/chartex" xmlns:cx5="http://schemas.microsoft.com/office/drawing/2016/5/11/chartex" xmlns:cx6="http://schemas.microsoft.com/office/drawing/2016/5/12/chartex" xmlns:cx7="http://schemas.microsoft.com/office/drawing/2016/5/13/chartex" xmlns:cx8="http://schemas.microsoft.com/office/drawing/2016/5/14/chartex" xmlns:mc="http://schemas.openxmlformats.org/markup-compatibility/2006" xmlns:aink="http://schemas.microsoft.com/office/drawing/2016/ink" xmlns:am3d="http://schemas.microsoft.com/office/drawing/2017/model3d" xmlns:o="urn:schemas-microsoft-com:office:office" xmlns:r="http://schemas.openxmlformats.org/officeDocument/2006/relationships" xmlns:m="http://schemas.openxmlformats.org/officeDocument/2006/math" xmlns:v="urn:schemas-microsoft-com:vml" xmlns:wp14="http://schemas.microsoft.com/office/word/2010/wordprocessingDrawing" xmlns:wp="http://schemas.openxmlformats.org/drawingml/2006/wordprocessingDrawing" xmlns:w10="urn:schemas-microsoft-com:office:word" xmlns:w="http://schemas.openxmlformats.org/wordprocessingml/2006/main" xmlns:w14="http://schemas.microsoft.com/office/word/2010/wordml" xmlns:w15="http://schemas.microsoft.com/office/word/2012/wordml" xmlns:w16cid="http://schemas.microsoft.com/office/word/2016/wordml/cid" xmlns:w16se="http://schemas.microsoft.com/office/word/2015/wordml/symex" xmlns:wpg="http://schemas.microsoft.com/office/word/2010/wordprocessingGroup" xmlns:wpi="http://schemas.microsoft.com/office/word/2010/wordprocessingInk" xmlns:wne="http://schemas.microsoft.com/office/word/2006/wordml" xmlns:wps="http://schemas.microsoft.com/office/word/2010/wordprocessingShape" mc:Ignorable="w14 w15 w16se w16cid wp14">
+  <w15:commentEx w15:paraId="57C6232E" w15:done="0"/>
   <w15:commentEx w15:paraId="2AB0758B" w15:done="0"/>
 </w15:commentsEx>
 </file>
 
 <file path=word/commentsIds.xml><?xml version="1.0" encoding="utf-8"?>
 <w16cid:commentsIds xmlns:wpc="http://schemas.microsoft.com/office/word/2010/wordprocessingCanvas" xmlns:cx="http://schemas.microsoft.com/office/drawing/2014/chartex" xmlns:cx1="http://schemas.microsoft.com/office/drawing/2015/9/8/chartex" xmlns:cx2="http://schemas.microsoft.com/office/drawing/2015/10/21/chartex" xmlns:cx3="http://schemas.microsoft.com/office/drawing/2016/5/9/chartex" xmlns:cx4="http://schemas.microsoft.com/office/drawing/2016/5/10/chartex" xmlns:cx5="http://schemas.microsoft.com/office/drawing/2016/5/11/chartex" xmlns:cx6="http://schemas.microsoft.com/office/drawing/2016/5/12/chartex" xmlns:cx7="http://schemas.microsoft.com/office/drawing/2016/5/13/chartex" xmlns:cx8="http://schemas.microsoft.com/office/drawing/2016/5/14/chartex" xmlns:mc="http://schemas.openxmlformats.org/markup-compatibility/2006" xmlns:aink="http://schemas.microsoft.com/office/drawing/2016/ink" xmlns:am3d="http://schemas.microsoft.com/office/drawing/2017/model3d" xmlns:o="urn:schemas-microsoft-com:office:office" xmlns:r="http://schemas.openxmlformats.org/officeDocument/2006/relationships" xmlns:m="http://schemas.openxmlformats.org/officeDocument/2006/math" xmlns:v="urn:schemas-microsoft-com:vml" xmlns:wp14="http://schemas.microsoft.com/office/word/2010/wordprocessingDrawing" xmlns:wp="http://schemas.openxmlformats.org/drawingml/2006/wordprocessingDrawing" xmlns:w10="urn:schemas-microsoft-com:office:word" xmlns:w="http://schemas.openxmlformats.org/wordprocessingml/2006/main" xmlns:w14="http://schemas.microsoft.com/office/word/2010/wordml" xmlns:w15="http://schemas.microsoft.com/office/word/2012/wordml" xmlns:w16cid="http://schemas.microsoft.com/office/word/2016/wordml/cid" xmlns:w16se="http://schemas.microsoft.com/office/word/2015/wordml/symex" xmlns:wpg="http://schemas.microsoft.com/office/word/2010/wordprocessingGroup" xmlns:wpi="http://schemas.microsoft.com/office/word/2010/wordprocessingInk" xmlns:wne="http://schemas.microsoft.com/office/word/2006/wordml" xmlns:wps="http://schemas.microsoft.com/office/word/2010/wordprocessingShape" mc:Ignorable="w14 w15 w16se w16cid wp14">
+  <w16cid:commentId w16cid:paraId="57C6232E" w16cid:durableId="28734F49"/>
   <w16cid:commentId w16cid:paraId="2AB0758B" w16cid:durableId="286E6103"/>
 </w16cid:commentsIds>
 </file>
@@ -6585,7 +6616,7 @@
 </file>
 
 <file path=customXml/itemProps1.xml><?xml version="1.0" encoding="utf-8"?>
-<ds:datastoreItem xmlns:ds="http://schemas.openxmlformats.org/officeDocument/2006/customXml" ds:itemID="{EA0F99E2-7137-4303-B5C8-2122892B766D}">
+<ds:datastoreItem xmlns:ds="http://schemas.openxmlformats.org/officeDocument/2006/customXml" ds:itemID="{7FBD8C7F-CDC7-4678-B482-6C93C20DDC41}">
   <ds:schemaRefs>
     <ds:schemaRef ds:uri="http://schemas.openxmlformats.org/officeDocument/2006/bibliography"/>
   </ds:schemaRefs>

</xml_diff>